<commit_message>
agrega .doc con explicaciones
</commit_message>
<xml_diff>
--- a/Explicaciones Desafio Sass II.docx
+++ b/Explicaciones Desafio Sass II.docx
@@ -16,9 +16,11 @@
       <w:bookmarkStart w:id="0" w:name="_GoBack"/>
       <w:bookmarkEnd w:id="0"/>
       <w:r>
-        <w:t xml:space="preserve">En la página de nuestros servicios, creé un “map” con estilos varios para aplicárselo a un párrafo de dicha página, luego, utilizando el “extend” repetí los estilos aplicados en los dos párrafos restantes, pero a estos últimos les cambié el background color, para reutilizar código y hacerle un pequeño cambio. Y finalmente, creé un mixin para cambiarle el tamaño a las imagines de la pagina y que cada una pudiera llevar un width y height diferente. </w:t>
+        <w:t xml:space="preserve">En la página de nuestros servicios, creé un “map” con estilos varios para aplicárselo a un párrafo de dicha página, luego, utilizando el “extend” repetí los estilos aplicados en los dos párrafos restantes, pero a estos últimos les cambié el background color, para reutilizar código y hacerle un pequeño cambio. Y finalmente, creé un mixin para cambiarle el tamaño a las imagines de la página y que cada una pudiera llevar un width y height diferente. </w:t>
       </w:r>
     </w:p>
+    <w:p/>
+    <w:p/>
     <w:sectPr>
       <w:pgSz w:w="11906" w:h="16838"/>
       <w:pgMar w:top="1440" w:right="1440" w:bottom="1440" w:left="1440" w:header="720" w:footer="720" w:gutter="0"/>
@@ -38,6 +40,9 @@
     <int:WordHash hashCode="eTDgbH3bLDYvYm" id="UjwabufX"/>
     <int:WordHash hashCode="JIogti77qPQwPH" id="mjIQ6rIM"/>
     <int:WordHash hashCode="N3Re16DwBfsUUi" id="q7NBA4zY"/>
+    <int:WordHash hashCode="c+flRcUZo48K7J" id="vl4wy5iK"/>
+    <int:WordHash hashCode="cL7Iqb9ezS5rNz" id="yHkUQz9D"/>
+    <int:WordHash hashCode="6znNfjZAzsmoxd" id="RYwuYkQo"/>
   </int:Manifest>
   <int:Observations>
     <int:Content id="9LVdh5Jg">
@@ -53,6 +58,15 @@
       <int:Rejection type="LegacyProofing"/>
     </int:Content>
     <int:Content id="q7NBA4zY">
+      <int:Rejection type="LegacyProofing"/>
+    </int:Content>
+    <int:Content id="vl4wy5iK">
+      <int:Rejection type="LegacyProofing"/>
+    </int:Content>
+    <int:Content id="yHkUQz9D">
+      <int:Rejection type="LegacyProofing"/>
+    </int:Content>
+    <int:Content id="RYwuYkQo">
       <int:Rejection type="LegacyProofing"/>
     </int:Content>
   </int:Observations>

</xml_diff>

<commit_message>
realiza mejoras y optimización del SEO
</commit_message>
<xml_diff>
--- a/Explicaciones Desafio Sass II.docx
+++ b/Explicaciones Desafio Sass II.docx
@@ -13,16 +13,205 @@
       </w:r>
     </w:p>
     <w:p>
-      <w:bookmarkStart w:id="0" w:name="_GoBack"/>
+      <w:bookmarkStart w:name="_GoBack" w:id="0"/>
       <w:bookmarkEnd w:id="0"/>
       <w:r>
+        <w:rPr/>
         <w:t xml:space="preserve">En la página de nuestros servicios, creé un “map” con estilos varios para aplicárselo a un párrafo de dicha página, luego, utilizando el “extend” repetí los estilos aplicados en los dos párrafos restantes, pero a estos últimos les cambié el background color, para reutilizar código y hacerle un pequeño cambio. Y finalmente, creé un mixin para cambiarle el tamaño a las imagines de la página y que cada una pudiera llevar un width y height diferente. </w:t>
       </w:r>
+    </w:p>
+    <w:p>
+      <w:pPr>
+        <w:pStyle w:val="Normal"/>
+      </w:pPr>
+    </w:p>
+    <w:p>
+      <w:r>
+        <w:rPr>
+          <w:sz w:val="28"/>
+          <w:szCs w:val="28"/>
+          <w:u w:val="single"/>
+        </w:rPr>
+        <w:t>Optimización:</w:t>
+      </w:r>
+    </w:p>
+    <w:p>
+      <w:pPr>
+        <w:pStyle w:val="Normal"/>
+        <w:rPr>
+          <w:sz w:val="22"/>
+          <w:szCs w:val="22"/>
+          <w:u w:val="none"/>
+        </w:rPr>
+      </w:pPr>
+      <w:r>
+        <w:rPr>
+          <w:sz w:val="22"/>
+          <w:szCs w:val="22"/>
+          <w:u w:val="none"/>
+        </w:rPr>
+        <w:t xml:space="preserve">Para optimizar la </w:t>
+      </w:r>
+      <w:r>
+        <w:rPr>
+          <w:sz w:val="22"/>
+          <w:szCs w:val="22"/>
+          <w:u w:val="none"/>
+        </w:rPr>
+        <w:t>página</w:t>
+      </w:r>
+      <w:r>
+        <w:rPr>
+          <w:sz w:val="22"/>
+          <w:szCs w:val="22"/>
+          <w:u w:val="none"/>
+        </w:rPr>
+        <w:t>, comprimí todas las imágenes utilizadas para que tengan un menor tamaño.</w:t>
+      </w:r>
+    </w:p>
+    <w:p>
+      <w:pPr>
+        <w:pStyle w:val="Normal"/>
+        <w:rPr>
+          <w:sz w:val="22"/>
+          <w:szCs w:val="22"/>
+          <w:u w:val="none"/>
+        </w:rPr>
+      </w:pPr>
+      <w:r>
+        <w:rPr>
+          <w:sz w:val="22"/>
+          <w:szCs w:val="22"/>
+          <w:u w:val="none"/>
+        </w:rPr>
+        <w:t xml:space="preserve">En el head, incluí </w:t>
+      </w:r>
+      <w:proofErr w:type="gramStart"/>
+      <w:r>
+        <w:rPr>
+          <w:sz w:val="22"/>
+          <w:szCs w:val="22"/>
+          <w:u w:val="none"/>
+        </w:rPr>
+        <w:t>dos meta</w:t>
+      </w:r>
+      <w:proofErr w:type="gramEnd"/>
+      <w:r>
+        <w:rPr>
+          <w:sz w:val="22"/>
+          <w:szCs w:val="22"/>
+          <w:u w:val="none"/>
+        </w:rPr>
+        <w:t xml:space="preserve"> por cada sección de </w:t>
+      </w:r>
+      <w:r>
+        <w:rPr>
+          <w:sz w:val="22"/>
+          <w:szCs w:val="22"/>
+          <w:u w:val="none"/>
+        </w:rPr>
+        <w:t>mi página</w:t>
+      </w:r>
+      <w:r>
+        <w:rPr>
+          <w:sz w:val="22"/>
+          <w:szCs w:val="22"/>
+          <w:u w:val="none"/>
+        </w:rPr>
+        <w:t xml:space="preserve">, uno de descripción de la página, y otro con las keywords. </w:t>
+      </w:r>
+    </w:p>
+    <w:p>
+      <w:pPr>
+        <w:pStyle w:val="Normal"/>
+        <w:rPr>
+          <w:sz w:val="22"/>
+          <w:szCs w:val="22"/>
+          <w:u w:val="none"/>
+        </w:rPr>
+      </w:pPr>
+      <w:r>
+        <w:rPr>
+          <w:sz w:val="22"/>
+          <w:szCs w:val="22"/>
+          <w:u w:val="none"/>
+        </w:rPr>
+        <w:t>Cambie el título de inicio, por el nombre de mi empresa, y además agregue en nombre de la empresa en todas las secciones de mi web.</w:t>
+      </w:r>
+    </w:p>
+    <w:p>
+      <w:pPr>
+        <w:pStyle w:val="Normal"/>
+        <w:rPr>
+          <w:sz w:val="22"/>
+          <w:szCs w:val="22"/>
+          <w:u w:val="none"/>
+        </w:rPr>
+      </w:pPr>
+      <w:r>
+        <w:rPr>
+          <w:sz w:val="22"/>
+          <w:szCs w:val="22"/>
+          <w:u w:val="none"/>
+        </w:rPr>
+        <w:t xml:space="preserve">Modifiqué la </w:t>
+      </w:r>
+      <w:r>
+        <w:rPr>
+          <w:sz w:val="22"/>
+          <w:szCs w:val="22"/>
+          <w:u w:val="none"/>
+        </w:rPr>
+        <w:t>posición</w:t>
+      </w:r>
+      <w:r>
+        <w:rPr>
+          <w:sz w:val="22"/>
+          <w:szCs w:val="22"/>
+          <w:u w:val="none"/>
+        </w:rPr>
+        <w:t xml:space="preserve"> y los encabezados de mi </w:t>
+      </w:r>
+      <w:r>
+        <w:rPr>
+          <w:sz w:val="22"/>
+          <w:szCs w:val="22"/>
+          <w:u w:val="none"/>
+        </w:rPr>
+        <w:t>pagina</w:t>
+      </w:r>
+      <w:r>
+        <w:rPr>
+          <w:sz w:val="22"/>
+          <w:szCs w:val="22"/>
+          <w:u w:val="none"/>
+        </w:rPr>
+        <w:t xml:space="preserve"> para un mejor posicionamiento. </w:t>
+      </w:r>
+    </w:p>
+    <w:p>
+      <w:pPr>
+        <w:pStyle w:val="Normal"/>
+        <w:rPr>
+          <w:sz w:val="22"/>
+          <w:szCs w:val="22"/>
+          <w:u w:val="none"/>
+        </w:rPr>
+      </w:pPr>
+    </w:p>
+    <w:p>
+      <w:pPr>
+        <w:pStyle w:val="Normal"/>
+        <w:rPr>
+          <w:sz w:val="22"/>
+          <w:szCs w:val="22"/>
+          <w:u w:val="none"/>
+        </w:rPr>
+      </w:pPr>
     </w:p>
     <w:p/>
-    <w:p/>
     <w:sectPr>
-      <w:pgSz w:w="11906" w:h="16838"/>
+      <w:pgSz w:w="11906" w:h="16838" w:orient="portrait"/>
       <w:pgMar w:top="1440" w:right="1440" w:bottom="1440" w:left="1440" w:header="720" w:footer="720" w:gutter="0"/>
       <w:cols w:space="720"/>
       <w:docGrid w:linePitch="360"/>
@@ -43,6 +232,10 @@
     <int:WordHash hashCode="c+flRcUZo48K7J" id="vl4wy5iK"/>
     <int:WordHash hashCode="cL7Iqb9ezS5rNz" id="yHkUQz9D"/>
     <int:WordHash hashCode="6znNfjZAzsmoxd" id="RYwuYkQo"/>
+    <int:WordHash hashCode="iPwJ5UsXZ5sAKF" id="9w7cQjOt"/>
+    <int:ParagraphRange paragraphId="296278927" textId="342904857" start="0" length="22" invalidationStart="0" invalidationLength="22" id="bQ5kQ5O8"/>
+    <int:ParagraphRange paragraphId="1169085069" textId="1134729120" start="19" length="8" invalidationStart="19" invalidationLength="8" id="Ckh7AKUY"/>
+    <int:ParagraphRange paragraphId="671057429" textId="626378160" start="46" length="6" invalidationStart="46" invalidationLength="6" id="fcvGnYhK"/>
   </int:Manifest>
   <int:Observations>
     <int:Content id="9LVdh5Jg">
@@ -67,6 +260,18 @@
       <int:Rejection type="LegacyProofing"/>
     </int:Content>
     <int:Content id="RYwuYkQo">
+      <int:Rejection type="LegacyProofing"/>
+    </int:Content>
+    <int:Content id="9w7cQjOt">
+      <int:Rejection type="LegacyProofing"/>
+    </int:Content>
+    <int:Content id="bQ5kQ5O8">
+      <int:Reviewed type="WordDesignerSuggestedImageAnnotation"/>
+    </int:Content>
+    <int:Content id="Ckh7AKUY">
+      <int:Rejection type="LegacyProofing"/>
+    </int:Content>
+    <int:Content id="fcvGnYhK">
       <int:Rejection type="LegacyProofing"/>
     </int:Content>
   </int:Observations>
@@ -78,7 +283,7 @@
   <w:docDefaults>
     <w:rPrDefault>
       <w:rPr>
-        <w:rFonts w:asciiTheme="minorHAnsi" w:eastAsiaTheme="minorHAnsi" w:hAnsiTheme="minorHAnsi" w:cstheme="minorBidi"/>
+        <w:rFonts w:asciiTheme="minorHAnsi" w:hAnsiTheme="minorHAnsi" w:eastAsiaTheme="minorHAnsi" w:cstheme="minorBidi"/>
         <w:sz w:val="22"/>
         <w:szCs w:val="22"/>
         <w:lang w:val="es-ES" w:eastAsia="en-US" w:bidi="ar-SA"/>
@@ -93,14 +298,14 @@
   <w:latentStyles w:defLockedState="0" w:defUIPriority="99" w:defSemiHidden="0" w:defUnhideWhenUsed="0" w:defQFormat="0" w:count="376">
     <w:lsdException w:name="Normal" w:uiPriority="0" w:qFormat="1"/>
     <w:lsdException w:name="heading 1" w:uiPriority="9" w:qFormat="1"/>
-    <w:lsdException w:name="heading 2" w:semiHidden="1" w:uiPriority="9" w:unhideWhenUsed="1" w:qFormat="1"/>
-    <w:lsdException w:name="heading 3" w:semiHidden="1" w:uiPriority="9" w:unhideWhenUsed="1" w:qFormat="1"/>
-    <w:lsdException w:name="heading 4" w:semiHidden="1" w:uiPriority="9" w:unhideWhenUsed="1" w:qFormat="1"/>
-    <w:lsdException w:name="heading 5" w:semiHidden="1" w:uiPriority="9" w:unhideWhenUsed="1" w:qFormat="1"/>
-    <w:lsdException w:name="heading 6" w:semiHidden="1" w:uiPriority="9" w:unhideWhenUsed="1" w:qFormat="1"/>
-    <w:lsdException w:name="heading 7" w:semiHidden="1" w:uiPriority="9" w:unhideWhenUsed="1" w:qFormat="1"/>
-    <w:lsdException w:name="heading 8" w:semiHidden="1" w:uiPriority="9" w:unhideWhenUsed="1" w:qFormat="1"/>
-    <w:lsdException w:name="heading 9" w:semiHidden="1" w:uiPriority="9" w:unhideWhenUsed="1" w:qFormat="1"/>
+    <w:lsdException w:name="heading 2" w:uiPriority="9" w:semiHidden="1" w:unhideWhenUsed="1" w:qFormat="1"/>
+    <w:lsdException w:name="heading 3" w:uiPriority="9" w:semiHidden="1" w:unhideWhenUsed="1" w:qFormat="1"/>
+    <w:lsdException w:name="heading 4" w:uiPriority="9" w:semiHidden="1" w:unhideWhenUsed="1" w:qFormat="1"/>
+    <w:lsdException w:name="heading 5" w:uiPriority="9" w:semiHidden="1" w:unhideWhenUsed="1" w:qFormat="1"/>
+    <w:lsdException w:name="heading 6" w:uiPriority="9" w:semiHidden="1" w:unhideWhenUsed="1" w:qFormat="1"/>
+    <w:lsdException w:name="heading 7" w:uiPriority="9" w:semiHidden="1" w:unhideWhenUsed="1" w:qFormat="1"/>
+    <w:lsdException w:name="heading 8" w:uiPriority="9" w:semiHidden="1" w:unhideWhenUsed="1" w:qFormat="1"/>
+    <w:lsdException w:name="heading 9" w:uiPriority="9" w:semiHidden="1" w:unhideWhenUsed="1" w:qFormat="1"/>
     <w:lsdException w:name="index 1" w:semiHidden="1" w:unhideWhenUsed="1"/>
     <w:lsdException w:name="index 2" w:semiHidden="1" w:unhideWhenUsed="1"/>
     <w:lsdException w:name="index 3" w:semiHidden="1" w:unhideWhenUsed="1"/>
@@ -110,22 +315,22 @@
     <w:lsdException w:name="index 7" w:semiHidden="1" w:unhideWhenUsed="1"/>
     <w:lsdException w:name="index 8" w:semiHidden="1" w:unhideWhenUsed="1"/>
     <w:lsdException w:name="index 9" w:semiHidden="1" w:unhideWhenUsed="1"/>
-    <w:lsdException w:name="toc 1" w:semiHidden="1" w:uiPriority="39" w:unhideWhenUsed="1"/>
-    <w:lsdException w:name="toc 2" w:semiHidden="1" w:uiPriority="39" w:unhideWhenUsed="1"/>
-    <w:lsdException w:name="toc 3" w:semiHidden="1" w:uiPriority="39" w:unhideWhenUsed="1"/>
-    <w:lsdException w:name="toc 4" w:semiHidden="1" w:uiPriority="39" w:unhideWhenUsed="1"/>
-    <w:lsdException w:name="toc 5" w:semiHidden="1" w:uiPriority="39" w:unhideWhenUsed="1"/>
-    <w:lsdException w:name="toc 6" w:semiHidden="1" w:uiPriority="39" w:unhideWhenUsed="1"/>
-    <w:lsdException w:name="toc 7" w:semiHidden="1" w:uiPriority="39" w:unhideWhenUsed="1"/>
-    <w:lsdException w:name="toc 8" w:semiHidden="1" w:uiPriority="39" w:unhideWhenUsed="1"/>
-    <w:lsdException w:name="toc 9" w:semiHidden="1" w:uiPriority="39" w:unhideWhenUsed="1"/>
+    <w:lsdException w:name="toc 1" w:uiPriority="39" w:semiHidden="1" w:unhideWhenUsed="1"/>
+    <w:lsdException w:name="toc 2" w:uiPriority="39" w:semiHidden="1" w:unhideWhenUsed="1"/>
+    <w:lsdException w:name="toc 3" w:uiPriority="39" w:semiHidden="1" w:unhideWhenUsed="1"/>
+    <w:lsdException w:name="toc 4" w:uiPriority="39" w:semiHidden="1" w:unhideWhenUsed="1"/>
+    <w:lsdException w:name="toc 5" w:uiPriority="39" w:semiHidden="1" w:unhideWhenUsed="1"/>
+    <w:lsdException w:name="toc 6" w:uiPriority="39" w:semiHidden="1" w:unhideWhenUsed="1"/>
+    <w:lsdException w:name="toc 7" w:uiPriority="39" w:semiHidden="1" w:unhideWhenUsed="1"/>
+    <w:lsdException w:name="toc 8" w:uiPriority="39" w:semiHidden="1" w:unhideWhenUsed="1"/>
+    <w:lsdException w:name="toc 9" w:uiPriority="39" w:semiHidden="1" w:unhideWhenUsed="1"/>
     <w:lsdException w:name="Normal Indent" w:semiHidden="1" w:unhideWhenUsed="1"/>
     <w:lsdException w:name="footnote text" w:semiHidden="1" w:unhideWhenUsed="1"/>
     <w:lsdException w:name="annotation text" w:semiHidden="1" w:unhideWhenUsed="1"/>
     <w:lsdException w:name="header" w:semiHidden="1" w:unhideWhenUsed="1"/>
     <w:lsdException w:name="footer" w:semiHidden="1" w:unhideWhenUsed="1"/>
     <w:lsdException w:name="index heading" w:semiHidden="1" w:unhideWhenUsed="1"/>
-    <w:lsdException w:name="caption" w:semiHidden="1" w:uiPriority="35" w:unhideWhenUsed="1" w:qFormat="1"/>
+    <w:lsdException w:name="caption" w:uiPriority="35" w:semiHidden="1" w:unhideWhenUsed="1" w:qFormat="1"/>
     <w:lsdException w:name="table of figures" w:semiHidden="1" w:unhideWhenUsed="1"/>
     <w:lsdException w:name="envelope address" w:semiHidden="1" w:unhideWhenUsed="1"/>
     <w:lsdException w:name="envelope return" w:semiHidden="1" w:unhideWhenUsed="1"/>
@@ -156,7 +361,7 @@
     <w:lsdException w:name="Title" w:uiPriority="10" w:qFormat="1"/>
     <w:lsdException w:name="Closing" w:semiHidden="1" w:unhideWhenUsed="1"/>
     <w:lsdException w:name="Signature" w:semiHidden="1" w:unhideWhenUsed="1"/>
-    <w:lsdException w:name="Default Paragraph Font" w:semiHidden="1" w:uiPriority="1" w:unhideWhenUsed="1"/>
+    <w:lsdException w:name="Default Paragraph Font" w:uiPriority="1" w:semiHidden="1" w:unhideWhenUsed="1"/>
     <w:lsdException w:name="Body Text" w:semiHidden="1" w:unhideWhenUsed="1"/>
     <w:lsdException w:name="Body Text Indent" w:semiHidden="1" w:unhideWhenUsed="1"/>
     <w:lsdException w:name="List Continue" w:semiHidden="1" w:unhideWhenUsed="1"/>
@@ -356,8 +561,8 @@
     <w:lsdException w:name="Subtle Reference" w:uiPriority="31" w:qFormat="1"/>
     <w:lsdException w:name="Intense Reference" w:uiPriority="32" w:qFormat="1"/>
     <w:lsdException w:name="Book Title" w:uiPriority="33" w:qFormat="1"/>
-    <w:lsdException w:name="Bibliography" w:semiHidden="1" w:uiPriority="37" w:unhideWhenUsed="1"/>
-    <w:lsdException w:name="TOC Heading" w:semiHidden="1" w:uiPriority="39" w:unhideWhenUsed="1" w:qFormat="1"/>
+    <w:lsdException w:name="Bibliography" w:uiPriority="37" w:semiHidden="1" w:unhideWhenUsed="1"/>
+    <w:lsdException w:name="TOC Heading" w:uiPriority="39" w:semiHidden="1" w:unhideWhenUsed="1" w:qFormat="1"/>
     <w:lsdException w:name="Plain Table 1" w:uiPriority="41"/>
     <w:lsdException w:name="Plain Table 2" w:uiPriority="42"/>
     <w:lsdException w:name="Plain Table 3" w:uiPriority="43"/>
@@ -468,17 +673,17 @@
     <w:lsdException w:name="Unresolved Mention" w:semiHidden="1" w:unhideWhenUsed="1"/>
     <w:lsdException w:name="Smart Link" w:semiHidden="1" w:unhideWhenUsed="1"/>
   </w:latentStyles>
-  <w:style w:type="paragraph" w:default="1" w:styleId="Normal">
+  <w:style w:type="paragraph" w:styleId="Normal" w:default="1">
     <w:name w:val="Normal"/>
     <w:qFormat/>
   </w:style>
-  <w:style w:type="character" w:default="1" w:styleId="DefaultParagraphFont">
+  <w:style w:type="character" w:styleId="DefaultParagraphFont" w:default="1">
     <w:name w:val="Default Paragraph Font"/>
     <w:uiPriority w:val="1"/>
     <w:semiHidden/>
     <w:unhideWhenUsed/>
   </w:style>
-  <w:style w:type="table" w:default="1" w:styleId="TableNormal">
+  <w:style w:type="table" w:styleId="TableNormal" w:default="1">
     <w:name w:val="Normal Table"/>
     <w:uiPriority w:val="99"/>
     <w:semiHidden/>
@@ -493,7 +698,7 @@
       </w:tblCellMar>
     </w:tblPr>
   </w:style>
-  <w:style w:type="numbering" w:default="1" w:styleId="NoList">
+  <w:style w:type="numbering" w:styleId="NoList" w:default="1">
     <w:name w:val="No List"/>
     <w:uiPriority w:val="99"/>
     <w:semiHidden/>

</xml_diff>